<commit_message>
Faculty Workload Review  Version
</commit_message>
<xml_diff>
--- a/WSC/User Manuals/Faculty Workload_User_Maual.docx
+++ b/WSC/User Manuals/Faculty Workload_User_Maual.docx
@@ -339,7 +339,24 @@
           <w:sz w:val="22"/>
           <w:szCs w:val="22"/>
         </w:rPr>
-        <w:t>World Skill Centre (WSC) acknowledges receipt of the deliverables as part of the Design Phase through the submission of this document.</w:t>
+        <w:t xml:space="preserve">World Skill Centre (WSC) acknowledges receipt of the deliverables as part of the </w:t>
+      </w:r>
+      <w:r>
+        <w:rPr>
+          <w:rFonts w:hint="default" w:eastAsia="Century Gothic" w:cs="Calibri"/>
+          <w:sz w:val="22"/>
+          <w:szCs w:val="22"/>
+          <w:lang w:val="en-US"/>
+        </w:rPr>
+        <w:t>User Manual</w:t>
+      </w:r>
+      <w:r>
+        <w:rPr>
+          <w:rFonts w:eastAsia="Century Gothic" w:cs="Calibri"/>
+          <w:sz w:val="22"/>
+          <w:szCs w:val="22"/>
+        </w:rPr>
+        <w:t xml:space="preserve"> Phase through the submission of this document.</w:t>
       </w:r>
     </w:p>
     <w:p>
@@ -456,6 +473,8 @@
               <w:jc w:val="both"/>
               <w:rPr>
                 <w:rFonts w:hint="default" w:eastAsia="Century Gothic" w:cs="Calibri"/>
+                <w:b w:val="0"/>
+                <w:bCs w:val="0"/>
                 <w:sz w:val="22"/>
                 <w:szCs w:val="22"/>
                 <w:lang w:val="en-IN"/>
@@ -464,14 +483,14 @@
             <w:r>
               <w:rPr>
                 <w:rFonts w:hint="default" w:eastAsia="Century Gothic" w:cs="Calibri"/>
+                <w:b w:val="0"/>
+                <w:bCs w:val="0"/>
                 <w:sz w:val="22"/>
                 <w:szCs w:val="22"/>
                 <w:lang w:val="en-IN"/>
               </w:rPr>
               <w:t>Faculty Workload</w:t>
             </w:r>
-            <w:bookmarkStart w:id="24" w:name="_GoBack"/>
-            <w:bookmarkEnd w:id="24"/>
           </w:p>
         </w:tc>
       </w:tr>
@@ -542,11 +561,25 @@
               </w:tabs>
               <w:jc w:val="both"/>
               <w:rPr>
-                <w:rFonts w:eastAsia="Century Gothic" w:cs="Calibri"/>
+                <w:rFonts w:hint="default" w:eastAsia="Century Gothic" w:cs="Calibri"/>
+                <w:b w:val="0"/>
+                <w:bCs w:val="0"/>
                 <w:sz w:val="22"/>
                 <w:szCs w:val="22"/>
+                <w:lang w:val="en-US"/>
               </w:rPr>
             </w:pPr>
+            <w:r>
+              <w:rPr>
+                <w:rFonts w:hint="default" w:eastAsia="Century Gothic" w:cs="Calibri"/>
+                <w:b w:val="0"/>
+                <w:bCs w:val="0"/>
+                <w:sz w:val="22"/>
+                <w:szCs w:val="22"/>
+                <w:lang w:val="en-US"/>
+              </w:rPr>
+              <w:t>Ms. Sushree Sasmita Sahoo</w:t>
+            </w:r>
           </w:p>
         </w:tc>
       </w:tr>
@@ -2137,12 +2170,15 @@
           <w:b/>
           <w:bCs/>
           <w:color w:val="3B3838"/>
-          <w:sz w:val="28"/>
-          <w:szCs w:val="28"/>
+          <w:sz w:val="24"/>
+          <w:szCs w:val="24"/>
           <w:u w:val="single"/>
         </w:rPr>
       </w:pPr>
-      <w:r>
+    </w:p>
+    <w:p>
+      <w:pPr>
+        <w:jc w:val="center"/>
         <w:rPr>
           <w:rFonts w:eastAsia="Century Gothic" w:cs="Calibri"/>
           <w:b/>
@@ -2152,8 +2188,7 @@
           <w:szCs w:val="24"/>
           <w:u w:val="single"/>
         </w:rPr>
-        <w:t>Confidentiality</w:t>
-      </w:r>
+      </w:pPr>
     </w:p>
     <w:p>
       <w:pPr>
@@ -2168,47 +2203,7 @@
           <w:u w:val="single"/>
         </w:rPr>
       </w:pPr>
-    </w:p>
-    <w:p>
-      <w:pPr>
-        <w:rPr>
-          <w:rFonts w:cs="Calibri"/>
-          <w:sz w:val="24"/>
-          <w:szCs w:val="24"/>
-          <w:lang w:val="en-IN"/>
-        </w:rPr>
-      </w:pPr>
-      <w:r>
-        <w:rPr>
-          <w:rFonts w:cs="Calibri"/>
-          <w:sz w:val="24"/>
-          <w:szCs w:val="24"/>
-        </w:rPr>
-        <w:t>This document is a strictly confidential communication to and solely for the use of the recipient and may not be reproduced or circulated without SOUL Ltd’s prior written consent. If you are not the intended recipient, you may not disclose or use the information in this documentation in any way</w:t>
-      </w:r>
-    </w:p>
-    <w:p>
-      <w:pPr>
-        <w:rPr>
-          <w:rFonts w:cs="Calibri"/>
-          <w:sz w:val="32"/>
-          <w:szCs w:val="32"/>
-          <w:lang w:val="en-IN"/>
-        </w:rPr>
-      </w:pPr>
-    </w:p>
-    <w:p>
-      <w:pPr>
-        <w:rPr>
-          <w:rFonts w:cs="Calibri"/>
-          <w:sz w:val="32"/>
-          <w:szCs w:val="32"/>
-          <w:lang w:val="en-IN"/>
-        </w:rPr>
-      </w:pPr>
-    </w:p>
-    <w:p>
-      <w:pPr>
+      <w:r>
         <w:rPr>
           <w:rFonts w:eastAsia="Century Gothic" w:cs="Calibri"/>
           <w:b/>
@@ -2218,8 +2213,63 @@
           <w:szCs w:val="24"/>
           <w:u w:val="single"/>
         </w:rPr>
-      </w:pPr>
-      <w:r>
+        <w:t>Confidentiality</w:t>
+      </w:r>
+    </w:p>
+    <w:p>
+      <w:pPr>
+        <w:jc w:val="center"/>
+        <w:rPr>
+          <w:rFonts w:eastAsia="Century Gothic" w:cs="Calibri"/>
+          <w:b/>
+          <w:bCs/>
+          <w:color w:val="3B3838"/>
+          <w:sz w:val="28"/>
+          <w:szCs w:val="28"/>
+          <w:u w:val="single"/>
+        </w:rPr>
+      </w:pPr>
+    </w:p>
+    <w:p>
+      <w:pPr>
+        <w:rPr>
+          <w:rFonts w:cs="Calibri"/>
+          <w:sz w:val="24"/>
+          <w:szCs w:val="24"/>
+          <w:lang w:val="en-IN"/>
+        </w:rPr>
+      </w:pPr>
+      <w:r>
+        <w:rPr>
+          <w:rFonts w:cs="Calibri"/>
+          <w:sz w:val="24"/>
+          <w:szCs w:val="24"/>
+        </w:rPr>
+        <w:t>This document is a strictly confidential communication to and solely for the use of the recipient and may not be reproduced or circulated without SOUL Ltd’s prior written consent. If you are not the intended recipient, you may not disclose or use the information in this documentation in any way</w:t>
+      </w:r>
+    </w:p>
+    <w:p>
+      <w:pPr>
+        <w:rPr>
+          <w:rFonts w:cs="Calibri"/>
+          <w:sz w:val="32"/>
+          <w:szCs w:val="32"/>
+          <w:lang w:val="en-IN"/>
+        </w:rPr>
+      </w:pPr>
+    </w:p>
+    <w:p>
+      <w:pPr>
+        <w:rPr>
+          <w:rFonts w:cs="Calibri"/>
+          <w:sz w:val="32"/>
+          <w:szCs w:val="32"/>
+          <w:lang w:val="en-IN"/>
+        </w:rPr>
+      </w:pPr>
+    </w:p>
+    <w:p>
+      <w:pPr>
         <w:rPr>
           <w:rFonts w:eastAsia="Century Gothic" w:cs="Calibri"/>
           <w:b/>
@@ -2229,11 +2279,8 @@
           <w:szCs w:val="24"/>
           <w:u w:val="single"/>
         </w:rPr>
-        <w:t>Document Control History</w:t>
-      </w:r>
-    </w:p>
-    <w:p>
-      <w:pPr>
+      </w:pPr>
+      <w:r>
         <w:rPr>
           <w:rFonts w:eastAsia="Century Gothic" w:cs="Calibri"/>
           <w:b/>
@@ -2243,6 +2290,20 @@
           <w:szCs w:val="24"/>
           <w:u w:val="single"/>
         </w:rPr>
+        <w:t>Document Control History</w:t>
+      </w:r>
+    </w:p>
+    <w:p>
+      <w:pPr>
+        <w:rPr>
+          <w:rFonts w:eastAsia="Century Gothic" w:cs="Calibri"/>
+          <w:b/>
+          <w:bCs/>
+          <w:color w:val="3B3838"/>
+          <w:sz w:val="24"/>
+          <w:szCs w:val="24"/>
+          <w:u w:val="single"/>
+        </w:rPr>
       </w:pPr>
     </w:p>
     <w:p>
@@ -2260,7 +2321,7 @@
         <w:tblStyle w:val="12"/>
         <w:tblpPr w:leftFromText="180" w:rightFromText="180" w:vertAnchor="text" w:horzAnchor="margin" w:tblpXSpec="center" w:tblpY="-119"/>
         <w:tblOverlap w:val="never"/>
-        <w:tblW w:w="9797" w:type="dxa"/>
+        <w:tblW w:w="9758" w:type="dxa"/>
         <w:jc w:val="center"/>
         <w:tblBorders>
           <w:top w:val="single" w:color="auto" w:sz="4" w:space="0"/>
@@ -2279,11 +2340,12 @@
         </w:tblCellMar>
       </w:tblPr>
       <w:tblGrid>
-        <w:gridCol w:w="1788"/>
-        <w:gridCol w:w="1636"/>
-        <w:gridCol w:w="1980"/>
-        <w:gridCol w:w="2424"/>
-        <w:gridCol w:w="1969"/>
+        <w:gridCol w:w="1483"/>
+        <w:gridCol w:w="1357"/>
+        <w:gridCol w:w="1642"/>
+        <w:gridCol w:w="2010"/>
+        <w:gridCol w:w="1633"/>
+        <w:gridCol w:w="1633"/>
       </w:tblGrid>
       <w:tr>
         <w:tblPrEx>
@@ -2303,12 +2365,12 @@
           </w:tblCellMar>
         </w:tblPrEx>
         <w:trPr>
-          <w:trHeight w:val="485" w:hRule="atLeast"/>
+          <w:trHeight w:val="511" w:hRule="atLeast"/>
           <w:jc w:val="center"/>
         </w:trPr>
         <w:tc>
           <w:tcPr>
-            <w:tcW w:w="1788" w:type="dxa"/>
+            <w:tcW w:w="1483" w:type="dxa"/>
             <w:noWrap/>
             <w:vAlign w:val="top"/>
           </w:tcPr>
@@ -2340,7 +2402,7 @@
         </w:tc>
         <w:tc>
           <w:tcPr>
-            <w:tcW w:w="1636" w:type="dxa"/>
+            <w:tcW w:w="1357" w:type="dxa"/>
             <w:noWrap/>
             <w:vAlign w:val="top"/>
           </w:tcPr>
@@ -2372,7 +2434,7 @@
         </w:tc>
         <w:tc>
           <w:tcPr>
-            <w:tcW w:w="1980" w:type="dxa"/>
+            <w:tcW w:w="1642" w:type="dxa"/>
             <w:noWrap/>
             <w:vAlign w:val="top"/>
           </w:tcPr>
@@ -2404,7 +2466,7 @@
         </w:tc>
         <w:tc>
           <w:tcPr>
-            <w:tcW w:w="2424" w:type="dxa"/>
+            <w:tcW w:w="2010" w:type="dxa"/>
             <w:noWrap/>
             <w:vAlign w:val="top"/>
           </w:tcPr>
@@ -2436,7 +2498,7 @@
         </w:tc>
         <w:tc>
           <w:tcPr>
-            <w:tcW w:w="1969" w:type="dxa"/>
+            <w:tcW w:w="1633" w:type="dxa"/>
             <w:noWrap/>
             <w:vAlign w:val="top"/>
           </w:tcPr>
@@ -2463,6 +2525,40 @@
                 <w:szCs w:val="24"/>
               </w:rPr>
               <w:t>Reviewed By</w:t>
+            </w:r>
+          </w:p>
+        </w:tc>
+        <w:tc>
+          <w:tcPr>
+            <w:tcW w:w="1633" w:type="dxa"/>
+            <w:noWrap/>
+            <w:vAlign w:val="top"/>
+          </w:tcPr>
+          <w:p>
+            <w:pPr>
+              <w:widowControl w:val="0"/>
+              <w:jc w:val="center"/>
+              <w:rPr>
+                <w:rFonts w:hint="default" w:cs="Calibri"/>
+                <w:b/>
+                <w:bCs/>
+                <w:color w:val="3F3F3F"/>
+                <w:sz w:val="24"/>
+                <w:szCs w:val="24"/>
+                <w:lang w:val="en-US"/>
+              </w:rPr>
+            </w:pPr>
+            <w:r>
+              <w:rPr>
+                <w:rFonts w:hint="default" w:cs="Calibri"/>
+                <w:b/>
+                <w:bCs/>
+                <w:color w:val="3F3F3F"/>
+                <w:sz w:val="24"/>
+                <w:szCs w:val="24"/>
+                <w:lang w:val="en-US"/>
+              </w:rPr>
+              <w:t>Updated By</w:t>
             </w:r>
           </w:p>
         </w:tc>
@@ -2485,12 +2581,12 @@
           </w:tblCellMar>
         </w:tblPrEx>
         <w:trPr>
-          <w:trHeight w:val="462" w:hRule="atLeast"/>
+          <w:trHeight w:val="624" w:hRule="atLeast"/>
           <w:jc w:val="center"/>
         </w:trPr>
         <w:tc>
           <w:tcPr>
-            <w:tcW w:w="1788" w:type="dxa"/>
+            <w:tcW w:w="1483" w:type="dxa"/>
             <w:noWrap/>
             <w:vAlign w:val="top"/>
           </w:tcPr>
@@ -2509,7 +2605,7 @@
         </w:tc>
         <w:tc>
           <w:tcPr>
-            <w:tcW w:w="1636" w:type="dxa"/>
+            <w:tcW w:w="1357" w:type="dxa"/>
             <w:noWrap/>
             <w:vAlign w:val="top"/>
           </w:tcPr>
@@ -2529,7 +2625,7 @@
         </w:tc>
         <w:tc>
           <w:tcPr>
-            <w:tcW w:w="1980" w:type="dxa"/>
+            <w:tcW w:w="1642" w:type="dxa"/>
             <w:noWrap/>
             <w:vAlign w:val="top"/>
           </w:tcPr>
@@ -2548,7 +2644,7 @@
         </w:tc>
         <w:tc>
           <w:tcPr>
-            <w:tcW w:w="2424" w:type="dxa"/>
+            <w:tcW w:w="2010" w:type="dxa"/>
             <w:noWrap/>
             <w:vAlign w:val="top"/>
           </w:tcPr>
@@ -2567,7 +2663,7 @@
         </w:tc>
         <w:tc>
           <w:tcPr>
-            <w:tcW w:w="1969" w:type="dxa"/>
+            <w:tcW w:w="1633" w:type="dxa"/>
             <w:noWrap/>
             <w:vAlign w:val="top"/>
           </w:tcPr>
@@ -2582,15 +2678,173 @@
                 <w:szCs w:val="24"/>
               </w:rPr>
             </w:pPr>
-            <w:r>
+          </w:p>
+        </w:tc>
+        <w:tc>
+          <w:tcPr>
+            <w:tcW w:w="1633" w:type="dxa"/>
+            <w:noWrap/>
+            <w:vAlign w:val="top"/>
+          </w:tcPr>
+          <w:p>
+            <w:pPr>
+              <w:widowControl w:val="0"/>
+              <w:jc w:val="both"/>
               <w:rPr>
                 <w:rFonts w:cs="Calibri"/>
                 <w:color w:val="3F3F3F"/>
                 <w:sz w:val="24"/>
                 <w:szCs w:val="24"/>
               </w:rPr>
+            </w:pPr>
+          </w:p>
+        </w:tc>
+      </w:tr>
+      <w:tr>
+        <w:tblPrEx>
+          <w:tblBorders>
+            <w:top w:val="single" w:color="auto" w:sz="4" w:space="0"/>
+            <w:left w:val="single" w:color="auto" w:sz="4" w:space="0"/>
+            <w:bottom w:val="single" w:color="auto" w:sz="4" w:space="0"/>
+            <w:right w:val="single" w:color="auto" w:sz="4" w:space="0"/>
+            <w:insideH w:val="single" w:color="auto" w:sz="4" w:space="0"/>
+            <w:insideV w:val="single" w:color="auto" w:sz="4" w:space="0"/>
+          </w:tblBorders>
+          <w:tblCellMar>
+            <w:top w:w="0" w:type="dxa"/>
+            <w:left w:w="108" w:type="dxa"/>
+            <w:bottom w:w="0" w:type="dxa"/>
+            <w:right w:w="108" w:type="dxa"/>
+          </w:tblCellMar>
+        </w:tblPrEx>
+        <w:trPr>
+          <w:trHeight w:val="624" w:hRule="atLeast"/>
+          <w:jc w:val="center"/>
+        </w:trPr>
+        <w:tc>
+          <w:tcPr>
+            <w:tcW w:w="1483" w:type="dxa"/>
+            <w:noWrap/>
+            <w:vAlign w:val="top"/>
+          </w:tcPr>
+          <w:p>
+            <w:pPr>
+              <w:widowControl w:val="0"/>
+              <w:jc w:val="both"/>
+              <w:rPr>
+                <w:rFonts w:cs="Calibri"/>
+                <w:color w:val="3F3F3F"/>
+                <w:sz w:val="24"/>
+                <w:szCs w:val="24"/>
+              </w:rPr>
+            </w:pPr>
+          </w:p>
+        </w:tc>
+        <w:tc>
+          <w:tcPr>
+            <w:tcW w:w="1357" w:type="dxa"/>
+            <w:noWrap/>
+            <w:vAlign w:val="top"/>
+          </w:tcPr>
+          <w:p>
+            <w:pPr>
+              <w:widowControl w:val="0"/>
+              <w:jc w:val="both"/>
+              <w:rPr>
+                <w:rFonts w:hint="default" w:cs="Calibri"/>
+                <w:color w:val="3F3F3F"/>
+                <w:sz w:val="24"/>
+                <w:szCs w:val="24"/>
+                <w:lang w:val="en-US"/>
+              </w:rPr>
+            </w:pPr>
+          </w:p>
+        </w:tc>
+        <w:tc>
+          <w:tcPr>
+            <w:tcW w:w="1642" w:type="dxa"/>
+            <w:noWrap/>
+            <w:vAlign w:val="top"/>
+          </w:tcPr>
+          <w:p>
+            <w:pPr>
+              <w:widowControl w:val="0"/>
+              <w:jc w:val="both"/>
+              <w:rPr>
+                <w:rFonts w:cs="Calibri"/>
+                <w:color w:val="3F3F3F"/>
+                <w:sz w:val="24"/>
+                <w:szCs w:val="24"/>
+              </w:rPr>
+            </w:pPr>
+          </w:p>
+        </w:tc>
+        <w:tc>
+          <w:tcPr>
+            <w:tcW w:w="2010" w:type="dxa"/>
+            <w:noWrap/>
+            <w:vAlign w:val="top"/>
+          </w:tcPr>
+          <w:p>
+            <w:pPr>
+              <w:widowControl w:val="0"/>
+              <w:jc w:val="both"/>
+              <w:rPr>
+                <w:rFonts w:cs="Calibri"/>
+                <w:color w:val="3F3F3F"/>
+                <w:sz w:val="24"/>
+                <w:szCs w:val="24"/>
+              </w:rPr>
+            </w:pPr>
+          </w:p>
+        </w:tc>
+        <w:tc>
+          <w:tcPr>
+            <w:tcW w:w="1633" w:type="dxa"/>
+            <w:noWrap/>
+            <w:vAlign w:val="top"/>
+          </w:tcPr>
+          <w:p>
+            <w:pPr>
+              <w:widowControl w:val="0"/>
+              <w:jc w:val="both"/>
+              <w:rPr>
+                <w:rFonts w:cs="Calibri"/>
+                <w:color w:val="3F3F3F"/>
+                <w:sz w:val="24"/>
+                <w:szCs w:val="24"/>
+              </w:rPr>
+            </w:pPr>
+            <w:r>
+              <w:rPr>
+                <w:rFonts w:cs="Calibri"/>
+                <w:color w:val="3F3F3F"/>
+                <w:sz w:val="24"/>
+                <w:szCs w:val="24"/>
+              </w:rPr>
               <w:t>Sharmistha Panda</w:t>
             </w:r>
+            <w:bookmarkStart w:id="24" w:name="_GoBack"/>
+            <w:bookmarkEnd w:id="24"/>
+          </w:p>
+        </w:tc>
+        <w:tc>
+          <w:tcPr>
+            <w:tcW w:w="1633" w:type="dxa"/>
+            <w:noWrap/>
+            <w:vAlign w:val="top"/>
+          </w:tcPr>
+          <w:p>
+            <w:pPr>
+              <w:widowControl w:val="0"/>
+              <w:jc w:val="both"/>
+              <w:rPr>
+                <w:rFonts w:cs="Calibri"/>
+                <w:color w:val="3F3F3F"/>
+                <w:sz w:val="24"/>
+                <w:szCs w:val="24"/>
+              </w:rPr>
+            </w:pPr>
           </w:p>
         </w:tc>
       </w:tr>
@@ -3953,16 +4207,6 @@
         </w:rPr>
         <w:t xml:space="preserve"> them to become globally employable in emerging areas such as "Industry 4.0". WSC is housed in a state-of-the-art, 18-storey, air-conditioned building with nearly half a million square feet of space in the heart of capital city of Bhubaneswar.</w:t>
       </w:r>
-    </w:p>
-    <w:p>
-      <w:pPr>
-        <w:jc w:val="both"/>
-        <w:rPr>
-          <w:rFonts w:cs="Calibri"/>
-          <w:sz w:val="21"/>
-          <w:szCs w:val="21"/>
-        </w:rPr>
-      </w:pPr>
     </w:p>
     <w:p>
       <w:pPr>
@@ -4128,12 +4372,6 @@
             <w:insideH w:val="single" w:color="auto" w:sz="4" w:space="0"/>
             <w:insideV w:val="single" w:color="auto" w:sz="4" w:space="0"/>
           </w:tblBorders>
-          <w:tblCellMar>
-            <w:top w:w="0" w:type="dxa"/>
-            <w:left w:w="108" w:type="dxa"/>
-            <w:bottom w:w="0" w:type="dxa"/>
-            <w:right w:w="108" w:type="dxa"/>
-          </w:tblCellMar>
         </w:tblPrEx>
         <w:trPr>
           <w:jc w:val="center"/>
@@ -4524,8 +4762,8 @@
         <w:pStyle w:val="3"/>
         <w:outlineLvl w:val="1"/>
       </w:pPr>
-      <w:bookmarkStart w:id="12" w:name="_Toc29610"/>
-      <w:bookmarkStart w:id="13" w:name="_Toc20572"/>
+      <w:bookmarkStart w:id="12" w:name="_Toc20572"/>
+      <w:bookmarkStart w:id="13" w:name="_Toc29610"/>
       <w:r>
         <w:t>Scope and Purpose of the document</w:t>
       </w:r>
@@ -4782,6 +5020,7 @@
     <w:p>
       <w:pPr>
         <w:numPr>
+          <w:ilvl w:val="0"/>
           <w:numId w:val="0"/>
         </w:numPr>
         <w:tabs>
@@ -4798,6 +5037,7 @@
     <w:p>
       <w:pPr>
         <w:numPr>
+          <w:ilvl w:val="0"/>
           <w:numId w:val="0"/>
         </w:numPr>
         <w:tabs>
@@ -5132,15 +5372,6 @@
                             <a:srgbClr val="FF0000"/>
                           </a:solidFill>
                         </a:ln>
-                        <a:extLst>
-                          <a:ext uri="{909E8E84-426E-40DD-AFC4-6F175D3DCCD1}">
-                            <a14:hiddenFill xmlns:a14="http://schemas.microsoft.com/office/drawing/2010/main">
-                              <a:solidFill>
-                                <a:schemeClr val="accent1"/>
-                              </a:solidFill>
-                            </a14:hiddenFill>
-                          </a:ext>
-                        </a:extLst>
                       </wps:spPr>
                       <wps:style>
                         <a:lnRef idx="2">
@@ -5178,7 +5409,7 @@
           </mc:Choice>
           <mc:Fallback>
             <w:pict>
-              <v:rect id="_x0000_s1026" o:spid="_x0000_s1026" o:spt="1" style="position:absolute;left:0pt;margin-left:416.15pt;margin-top:2.6pt;height:19.8pt;width:74.4pt;z-index:251668480;v-text-anchor:middle;mso-width-relative:page;mso-height-relative:page;" filled="f" stroked="t" coordsize="21600,21600" o:gfxdata="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">
+              <v:rect id="_x0000_s1026" o:spid="_x0000_s1026" o:spt="1" style="position:absolute;left:0pt;margin-left:416.15pt;margin-top:2.6pt;height:19.8pt;width:74.4pt;z-index:251668480;v-text-anchor:middle;mso-width-relative:page;mso-height-relative:page;" filled="f" stroked="t" coordsize="21600,21600" o:gfxdata="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">
                 <v:fill on="f" focussize="0,0"/>
                 <v:stroke weight="2pt" color="#FF0000 [2404]" joinstyle="round"/>
                 <v:imagedata o:title=""/>
@@ -5723,15 +5954,6 @@
                             <a:srgbClr val="FF0000"/>
                           </a:solidFill>
                         </a:ln>
-                        <a:extLst>
-                          <a:ext uri="{909E8E84-426E-40DD-AFC4-6F175D3DCCD1}">
-                            <a14:hiddenFill xmlns:a14="http://schemas.microsoft.com/office/drawing/2010/main">
-                              <a:solidFill>
-                                <a:schemeClr val="accent1"/>
-                              </a:solidFill>
-                            </a14:hiddenFill>
-                          </a:ext>
-                        </a:extLst>
                       </wps:spPr>
                       <wps:style>
                         <a:lnRef idx="2">
@@ -5769,7 +5991,7 @@
           </mc:Choice>
           <mc:Fallback>
             <w:pict>
-              <v:rect id="_x0000_s1026" o:spid="_x0000_s1026" o:spt="1" style="position:absolute;left:0pt;margin-left:86.15pt;margin-top:45.05pt;height:16.8pt;width:404.4pt;z-index:251669504;v-text-anchor:middle;mso-width-relative:page;mso-height-relative:page;" filled="f" stroked="t" coordsize="21600,21600" o:gfxdata="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">
+              <v:rect id="_x0000_s1026" o:spid="_x0000_s1026" o:spt="1" style="position:absolute;left:0pt;margin-left:86.15pt;margin-top:45.05pt;height:16.8pt;width:404.4pt;z-index:251669504;v-text-anchor:middle;mso-width-relative:page;mso-height-relative:page;" filled="f" stroked="t" coordsize="21600,21600" o:gfxdata="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">
                 <v:fill on="f" focussize="0,0"/>
                 <v:stroke weight="2pt" color="#FF0000 [2404]" joinstyle="round"/>
                 <v:imagedata o:title=""/>
@@ -6371,15 +6593,6 @@
                             <a:srgbClr val="FF0000"/>
                           </a:solidFill>
                         </a:ln>
-                        <a:extLst>
-                          <a:ext uri="{909E8E84-426E-40DD-AFC4-6F175D3DCCD1}">
-                            <a14:hiddenFill xmlns:a14="http://schemas.microsoft.com/office/drawing/2010/main">
-                              <a:solidFill>
-                                <a:schemeClr val="accent1"/>
-                              </a:solidFill>
-                            </a14:hiddenFill>
-                          </a:ext>
-                        </a:extLst>
                       </wps:spPr>
                       <wps:style>
                         <a:lnRef idx="2">
@@ -6417,7 +6630,7 @@
           </mc:Choice>
           <mc:Fallback>
             <w:pict>
-              <v:rect id="_x0000_s1026" o:spid="_x0000_s1026" o:spt="1" style="position:absolute;left:0pt;margin-left:389.75pt;margin-top:102.25pt;height:7.8pt;width:73.8pt;z-index:251670528;v-text-anchor:middle;mso-width-relative:page;mso-height-relative:page;" filled="f" stroked="t" coordsize="21600,21600" o:gfxdata="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">
+              <v:rect id="_x0000_s1026" o:spid="_x0000_s1026" o:spt="1" style="position:absolute;left:0pt;margin-left:389.75pt;margin-top:102.25pt;height:7.8pt;width:73.8pt;z-index:251670528;v-text-anchor:middle;mso-width-relative:page;mso-height-relative:page;" filled="f" stroked="t" coordsize="21600,21600" o:gfxdata="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">
                 <v:fill on="f" focussize="0,0"/>
                 <v:stroke weight="2pt" color="#FF0000 [2404]" joinstyle="round"/>
                 <v:imagedata o:title=""/>
@@ -6608,15 +6821,6 @@
                             <a:srgbClr val="FF0000"/>
                           </a:solidFill>
                         </a:ln>
-                        <a:extLst>
-                          <a:ext uri="{909E8E84-426E-40DD-AFC4-6F175D3DCCD1}">
-                            <a14:hiddenFill xmlns:a14="http://schemas.microsoft.com/office/drawing/2010/main">
-                              <a:solidFill>
-                                <a:schemeClr val="accent1"/>
-                              </a:solidFill>
-                            </a14:hiddenFill>
-                          </a:ext>
-                        </a:extLst>
                       </wps:spPr>
                       <wps:style>
                         <a:lnRef idx="2">
@@ -6654,7 +6858,7 @@
           </mc:Choice>
           <mc:Fallback>
             <w:pict>
-              <v:rect id="_x0000_s1026" o:spid="_x0000_s1026" o:spt="1" style="position:absolute;left:0pt;margin-left:306.95pt;margin-top:44.2pt;height:16.2pt;width:12.6pt;z-index:251671552;v-text-anchor:middle;mso-width-relative:page;mso-height-relative:page;" filled="f" stroked="t" coordsize="21600,21600" o:gfxdata="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">
+              <v:rect id="_x0000_s1026" o:spid="_x0000_s1026" o:spt="1" style="position:absolute;left:0pt;margin-left:306.95pt;margin-top:44.2pt;height:16.2pt;width:12.6pt;z-index:251671552;v-text-anchor:middle;mso-width-relative:page;mso-height-relative:page;" filled="f" stroked="t" coordsize="21600,21600" o:gfxdata="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">
                 <v:fill on="f" focussize="0,0"/>
                 <v:stroke weight="2pt" color="#FF0000 [2404]" joinstyle="round"/>
                 <v:imagedata o:title=""/>
@@ -7575,15 +7779,6 @@
                             <a:srgbClr val="FF0000"/>
                           </a:solidFill>
                         </a:ln>
-                        <a:extLst>
-                          <a:ext uri="{909E8E84-426E-40DD-AFC4-6F175D3DCCD1}">
-                            <a14:hiddenFill xmlns:a14="http://schemas.microsoft.com/office/drawing/2010/main">
-                              <a:solidFill>
-                                <a:schemeClr val="accent1"/>
-                              </a:solidFill>
-                            </a14:hiddenFill>
-                          </a:ext>
-                        </a:extLst>
                       </wps:spPr>
                       <wps:style>
                         <a:lnRef idx="2">
@@ -7621,7 +7816,7 @@
           </mc:Choice>
           <mc:Fallback>
             <w:pict>
-              <v:rect id="_x0000_s1026" o:spid="_x0000_s1026" o:spt="1" style="position:absolute;left:0pt;margin-left:440.15pt;margin-top:1.85pt;height:15.6pt;width:15pt;z-index:251673600;v-text-anchor:middle;mso-width-relative:page;mso-height-relative:page;" filled="f" stroked="t" coordsize="21600,21600" o:gfxdata="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">
+              <v:rect id="_x0000_s1026" o:spid="_x0000_s1026" o:spt="1" style="position:absolute;left:0pt;margin-left:440.15pt;margin-top:1.85pt;height:15.6pt;width:15pt;z-index:251673600;v-text-anchor:middle;mso-width-relative:page;mso-height-relative:page;" filled="f" stroked="t" coordsize="21600,21600" o:gfxdata="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">
                 <v:fill on="f" focussize="0,0"/>
                 <v:stroke weight="2pt" color="#FF0000 [2404]" joinstyle="round"/>
                 <v:imagedata o:title=""/>
@@ -7870,15 +8065,6 @@
                             <a:srgbClr val="FF0000"/>
                           </a:solidFill>
                         </a:ln>
-                        <a:extLst>
-                          <a:ext uri="{909E8E84-426E-40DD-AFC4-6F175D3DCCD1}">
-                            <a14:hiddenFill xmlns:a14="http://schemas.microsoft.com/office/drawing/2010/main">
-                              <a:solidFill>
-                                <a:schemeClr val="accent1"/>
-                              </a:solidFill>
-                            </a14:hiddenFill>
-                          </a:ext>
-                        </a:extLst>
                       </wps:spPr>
                       <wps:style>
                         <a:lnRef idx="2">
@@ -7916,7 +8102,7 @@
           </mc:Choice>
           <mc:Fallback>
             <w:pict>
-              <v:rect id="_x0000_s1026" o:spid="_x0000_s1026" o:spt="1" style="position:absolute;left:0pt;margin-left:396.95pt;margin-top:3.95pt;height:14.4pt;width:19.8pt;z-index:251674624;v-text-anchor:middle;mso-width-relative:page;mso-height-relative:page;" filled="f" stroked="t" coordsize="21600,21600" o:gfxdata="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">
+              <v:rect id="_x0000_s1026" o:spid="_x0000_s1026" o:spt="1" style="position:absolute;left:0pt;margin-left:396.95pt;margin-top:3.95pt;height:14.4pt;width:19.8pt;z-index:251674624;v-text-anchor:middle;mso-width-relative:page;mso-height-relative:page;" filled="f" stroked="t" coordsize="21600,21600" o:gfxdata="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">
                 <v:fill on="f" focussize="0,0"/>
                 <v:stroke weight="2pt" color="#FF0000 [2404]" joinstyle="round"/>
                 <v:imagedata o:title=""/>
@@ -8220,15 +8406,6 @@
                             <a:srgbClr val="FF0000"/>
                           </a:solidFill>
                         </a:ln>
-                        <a:extLst>
-                          <a:ext uri="{909E8E84-426E-40DD-AFC4-6F175D3DCCD1}">
-                            <a14:hiddenFill xmlns:a14="http://schemas.microsoft.com/office/drawing/2010/main">
-                              <a:solidFill>
-                                <a:schemeClr val="accent1"/>
-                              </a:solidFill>
-                            </a14:hiddenFill>
-                          </a:ext>
-                        </a:extLst>
                       </wps:spPr>
                       <wps:style>
                         <a:lnRef idx="2">
@@ -8266,7 +8443,7 @@
           </mc:Choice>
           <mc:Fallback>
             <w:pict>
-              <v:rect id="_x0000_s1026" o:spid="_x0000_s1026" o:spt="1" style="position:absolute;left:0pt;margin-left:352.55pt;margin-top:3.2pt;height:60pt;width:70.8pt;z-index:251675648;v-text-anchor:middle;mso-width-relative:page;mso-height-relative:page;" filled="f" stroked="t" coordsize="21600,21600" o:gfxdata="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">
+              <v:rect id="_x0000_s1026" o:spid="_x0000_s1026" o:spt="1" style="position:absolute;left:0pt;margin-left:352.55pt;margin-top:3.2pt;height:60pt;width:70.8pt;z-index:251675648;v-text-anchor:middle;mso-width-relative:page;mso-height-relative:page;" filled="f" stroked="t" coordsize="21600,21600" o:gfxdata="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">
                 <v:fill on="f" focussize="0,0"/>
                 <v:stroke weight="2pt" color="#FF0000 [2404]" joinstyle="round"/>
                 <v:imagedata o:title=""/>
@@ -8633,15 +8810,6 @@
                             <a:srgbClr val="FF0000"/>
                           </a:solidFill>
                         </a:ln>
-                        <a:extLst>
-                          <a:ext uri="{909E8E84-426E-40DD-AFC4-6F175D3DCCD1}">
-                            <a14:hiddenFill xmlns:a14="http://schemas.microsoft.com/office/drawing/2010/main">
-                              <a:solidFill>
-                                <a:schemeClr val="accent1"/>
-                              </a:solidFill>
-                            </a14:hiddenFill>
-                          </a:ext>
-                        </a:extLst>
                       </wps:spPr>
                       <wps:style>
                         <a:lnRef idx="2">
@@ -8679,7 +8847,7 @@
           </mc:Choice>
           <mc:Fallback>
             <w:pict>
-              <v:rect id="_x0000_s1026" o:spid="_x0000_s1026" o:spt="1" style="position:absolute;left:0pt;margin-left:410.7pt;margin-top:21.8pt;height:16.8pt;width:33.05pt;z-index:251676672;v-text-anchor:middle;mso-width-relative:page;mso-height-relative:page;" filled="f" stroked="t" coordsize="21600,21600" o:gfxdata="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">
+              <v:rect id="_x0000_s1026" o:spid="_x0000_s1026" o:spt="1" style="position:absolute;left:0pt;margin-left:410.7pt;margin-top:21.8pt;height:16.8pt;width:33.05pt;z-index:251676672;v-text-anchor:middle;mso-width-relative:page;mso-height-relative:page;" filled="f" stroked="t" coordsize="21600,21600" o:gfxdata="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">
                 <v:fill on="f" focussize="0,0"/>
                 <v:stroke weight="2pt" color="#FF0000 [2404]" joinstyle="round"/>
                 <v:imagedata o:title=""/>
@@ -9728,15 +9896,6 @@
                             <a:srgbClr val="FF0000"/>
                           </a:solidFill>
                         </a:ln>
-                        <a:extLst>
-                          <a:ext uri="{909E8E84-426E-40DD-AFC4-6F175D3DCCD1}">
-                            <a14:hiddenFill xmlns:a14="http://schemas.microsoft.com/office/drawing/2010/main">
-                              <a:solidFill>
-                                <a:schemeClr val="accent1"/>
-                              </a:solidFill>
-                            </a14:hiddenFill>
-                          </a:ext>
-                        </a:extLst>
                       </wps:spPr>
                       <wps:style>
                         <a:lnRef idx="2">
@@ -9765,7 +9924,7 @@
           </mc:Choice>
           <mc:Fallback>
             <w:pict>
-              <v:rect id="_x0000_s1026" o:spid="_x0000_s1026" o:spt="1" style="position:absolute;left:0pt;margin-left:325.55pt;margin-top:28.55pt;height:48pt;width:141pt;z-index:251684864;v-text-anchor:middle;mso-width-relative:page;mso-height-relative:page;" filled="f" stroked="t" coordsize="21600,21600" o:gfxdata="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">
+              <v:rect id="_x0000_s1026" o:spid="_x0000_s1026" o:spt="1" style="position:absolute;left:0pt;margin-left:325.55pt;margin-top:28.55pt;height:48pt;width:141pt;z-index:251684864;v-text-anchor:middle;mso-width-relative:page;mso-height-relative:page;" filled="f" stroked="t" coordsize="21600,21600" o:gfxdata="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">
                 <v:fill on="f" focussize="0,0"/>
                 <v:stroke weight="2pt" color="#FF0000 [2404]" joinstyle="round"/>
                 <v:imagedata o:title=""/>
@@ -10292,14 +10451,6 @@
     <w:p>
       <w:pPr>
         <w:rPr>
-          <w:rFonts w:hint="default"/>
-          <w:lang w:val="en-US" w:eastAsia="zh-CN"/>
-        </w:rPr>
-      </w:pPr>
-    </w:p>
-    <w:p>
-      <w:pPr>
-        <w:rPr>
           <w:rFonts w:cs="Calibri"/>
           <w:sz w:val="21"/>
           <w:szCs w:val="21"/>
@@ -13957,11 +14108,20 @@
           <w:rFonts w:hint="default"/>
           <w:lang w:val="en-US"/>
         </w:rPr>
-        <w:t xml:space="preserve">screen , follow the general procedure to delete a </w:t>
-      </w:r>
-      <w:r>
-        <w:rPr>
-          <w:rFonts w:hint="default"/>
+        <w:t xml:space="preserve">screen , follow the general </w:t>
+      </w:r>
+      <w:r>
+        <w:rPr>
+          <w:rFonts w:hint="default"/>
+          <w:highlight w:val="yellow"/>
+          <w:lang w:val="en-US"/>
+        </w:rPr>
+        <w:t xml:space="preserve">procedure to delete a </w:t>
+      </w:r>
+      <w:r>
+        <w:rPr>
+          <w:rFonts w:hint="default"/>
+          <w:highlight w:val="yellow"/>
           <w:lang w:val="en-IN"/>
         </w:rPr>
         <w:t xml:space="preserve">submitted </w:t>
@@ -13969,9 +14129,17 @@
       <w:r>
         <w:rPr>
           <w:rFonts w:hint="default"/>
-          <w:lang w:val="en-US"/>
-        </w:rPr>
-        <w:t>document .</w:t>
+          <w:highlight w:val="yellow"/>
+          <w:lang w:val="en-US"/>
+        </w:rPr>
+        <w:t xml:space="preserve">document </w:t>
+      </w:r>
+      <w:r>
+        <w:rPr>
+          <w:rFonts w:hint="default"/>
+          <w:lang w:val="en-US"/>
+        </w:rPr>
+        <w:t>.</w:t>
       </w:r>
     </w:p>
     <w:p>
@@ -14204,14 +14372,6 @@
         </w:rPr>
         <w:t>document.</w:t>
       </w:r>
-    </w:p>
-    <w:p>
-      <w:pPr>
-        <w:rPr>
-          <w:rFonts w:hint="default"/>
-          <w:lang w:val="en-US"/>
-        </w:rPr>
-      </w:pPr>
     </w:p>
     <w:p>
       <w:pPr>
@@ -14262,10 +14422,11 @@
         <w:keepLines w:val="0"/>
         <w:widowControl/>
         <w:numPr>
-          <w:numId w:val="0"/>
+          <w:ilvl w:val="0"/>
+          <w:numId w:val="19"/>
         </w:numPr>
         <w:suppressLineNumbers w:val="0"/>
-        <w:ind w:leftChars="0"/>
+        <w:ind w:left="420" w:leftChars="0" w:hanging="420" w:firstLineChars="0"/>
         <w:jc w:val="left"/>
         <w:rPr>
           <w:rFonts w:hint="default"/>
@@ -14308,6 +14469,11 @@
     </w:p>
     <w:p>
       <w:pPr>
+        <w:numPr>
+          <w:ilvl w:val="0"/>
+          <w:numId w:val="19"/>
+        </w:numPr>
+        <w:ind w:left="420" w:leftChars="0" w:hanging="420" w:firstLineChars="0"/>
         <w:rPr>
           <w:rFonts w:hint="default"/>
           <w:lang w:val="en-US" w:eastAsia="zh-CN"/>
@@ -14332,6 +14498,11 @@
     </w:p>
     <w:p>
       <w:pPr>
+        <w:numPr>
+          <w:ilvl w:val="0"/>
+          <w:numId w:val="19"/>
+        </w:numPr>
+        <w:ind w:left="420" w:leftChars="0" w:hanging="420" w:firstLineChars="0"/>
         <w:rPr>
           <w:rFonts w:hint="default" w:cs="Calibri"/>
           <w:i w:val="0"/>
@@ -14687,31 +14858,6 @@
           <w:szCs w:val="20"/>
           <w:u w:val="none"/>
           <w:lang w:val="en-IN" w:eastAsia="zh-CN" w:bidi="ar"/>
-        </w:rPr>
-      </w:pPr>
-    </w:p>
-    <w:p/>
-    <w:p>
-      <w:pPr>
-        <w:rPr>
-          <w:rFonts w:hint="default"/>
-          <w:lang w:val="en-US"/>
-        </w:rPr>
-      </w:pPr>
-    </w:p>
-    <w:p>
-      <w:pPr>
-        <w:rPr>
-          <w:rFonts w:cs="Calibri"/>
-          <w:lang w:val="en-IN"/>
-        </w:rPr>
-      </w:pPr>
-    </w:p>
-    <w:p>
-      <w:pPr>
-        <w:rPr>
-          <w:rFonts w:cs="Calibri"/>
-          <w:lang w:val="en-IN"/>
         </w:rPr>
       </w:pPr>
     </w:p>
@@ -19827,6 +19973,26 @@
     </w:lvl>
   </w:abstractNum>
   <w:abstractNum w:abstractNumId="4">
+    <w:nsid w:val="F2E53DEA"/>
+    <w:multiLevelType w:val="singleLevel"/>
+    <w:tmpl w:val="F2E53DEA"/>
+    <w:lvl w:ilvl="0" w:tentative="0">
+      <w:start w:val="1"/>
+      <w:numFmt w:val="bullet"/>
+      <w:lvlText w:val=""/>
+      <w:lvlJc w:val="left"/>
+      <w:pPr>
+        <w:tabs>
+          <w:tab w:val="left" w:pos="420"/>
+        </w:tabs>
+        <w:ind w:left="420" w:leftChars="0" w:hanging="420" w:firstLineChars="0"/>
+      </w:pPr>
+      <w:rPr>
+        <w:rFonts w:hint="default" w:ascii="Wingdings" w:hAnsi="Wingdings"/>
+      </w:rPr>
+    </w:lvl>
+  </w:abstractNum>
+  <w:abstractNum w:abstractNumId="5">
     <w:nsid w:val="0745BF17"/>
     <w:multiLevelType w:val="singleLevel"/>
     <w:tmpl w:val="0745BF17"/>
@@ -19848,7 +20014,7 @@
       </w:rPr>
     </w:lvl>
   </w:abstractNum>
-  <w:abstractNum w:abstractNumId="5">
+  <w:abstractNum w:abstractNumId="6">
     <w:nsid w:val="2293C275"/>
     <w:multiLevelType w:val="singleLevel"/>
     <w:tmpl w:val="2293C275"/>
@@ -19868,7 +20034,7 @@
       </w:rPr>
     </w:lvl>
   </w:abstractNum>
-  <w:abstractNum w:abstractNumId="6">
+  <w:abstractNum w:abstractNumId="7">
     <w:nsid w:val="236340DC"/>
     <w:multiLevelType w:val="singleLevel"/>
     <w:tmpl w:val="236340DC"/>
@@ -19890,7 +20056,7 @@
       </w:rPr>
     </w:lvl>
   </w:abstractNum>
-  <w:abstractNum w:abstractNumId="7">
+  <w:abstractNum w:abstractNumId="8">
     <w:nsid w:val="2CD64B17"/>
     <w:multiLevelType w:val="singleLevel"/>
     <w:tmpl w:val="2CD64B17"/>
@@ -19912,7 +20078,7 @@
       </w:rPr>
     </w:lvl>
   </w:abstractNum>
-  <w:abstractNum w:abstractNumId="8">
+  <w:abstractNum w:abstractNumId="9">
     <w:nsid w:val="2E09871A"/>
     <w:multiLevelType w:val="singleLevel"/>
     <w:tmpl w:val="2E09871A"/>
@@ -19934,7 +20100,7 @@
       </w:rPr>
     </w:lvl>
   </w:abstractNum>
-  <w:abstractNum w:abstractNumId="9">
+  <w:abstractNum w:abstractNumId="10">
     <w:nsid w:val="36E7EF59"/>
     <w:multiLevelType w:val="singleLevel"/>
     <w:tmpl w:val="36E7EF59"/>
@@ -19956,7 +20122,7 @@
       </w:rPr>
     </w:lvl>
   </w:abstractNum>
-  <w:abstractNum w:abstractNumId="10">
+  <w:abstractNum w:abstractNumId="11">
     <w:nsid w:val="447FA70E"/>
     <w:multiLevelType w:val="multilevel"/>
     <w:tmpl w:val="447FA70E"/>
@@ -20082,7 +20248,7 @@
       </w:rPr>
     </w:lvl>
   </w:abstractNum>
-  <w:abstractNum w:abstractNumId="11">
+  <w:abstractNum w:abstractNumId="12">
     <w:nsid w:val="44FA3219"/>
     <w:multiLevelType w:val="singleLevel"/>
     <w:tmpl w:val="44FA3219"/>
@@ -20104,7 +20270,7 @@
       </w:rPr>
     </w:lvl>
   </w:abstractNum>
-  <w:abstractNum w:abstractNumId="12">
+  <w:abstractNum w:abstractNumId="13">
     <w:nsid w:val="527601F3"/>
     <w:multiLevelType w:val="singleLevel"/>
     <w:tmpl w:val="527601F3"/>
@@ -20126,7 +20292,7 @@
       </w:rPr>
     </w:lvl>
   </w:abstractNum>
-  <w:abstractNum w:abstractNumId="13">
+  <w:abstractNum w:abstractNumId="14">
     <w:nsid w:val="5D78533E"/>
     <w:multiLevelType w:val="singleLevel"/>
     <w:tmpl w:val="5D78533E"/>
@@ -20148,7 +20314,7 @@
       </w:rPr>
     </w:lvl>
   </w:abstractNum>
-  <w:abstractNum w:abstractNumId="14">
+  <w:abstractNum w:abstractNumId="15">
     <w:nsid w:val="6B27B48A"/>
     <w:multiLevelType w:val="singleLevel"/>
     <w:tmpl w:val="6B27B48A"/>
@@ -20170,7 +20336,7 @@
       </w:rPr>
     </w:lvl>
   </w:abstractNum>
-  <w:abstractNum w:abstractNumId="15">
+  <w:abstractNum w:abstractNumId="16">
     <w:nsid w:val="7666783A"/>
     <w:multiLevelType w:val="singleLevel"/>
     <w:tmpl w:val="7666783A"/>
@@ -20192,7 +20358,7 @@
       </w:rPr>
     </w:lvl>
   </w:abstractNum>
-  <w:abstractNum w:abstractNumId="16">
+  <w:abstractNum w:abstractNumId="17">
     <w:nsid w:val="7974804F"/>
     <w:multiLevelType w:val="singleLevel"/>
     <w:tmpl w:val="7974804F"/>
@@ -20214,7 +20380,7 @@
       </w:rPr>
     </w:lvl>
   </w:abstractNum>
-  <w:abstractNum w:abstractNumId="17">
+  <w:abstractNum w:abstractNumId="18">
     <w:nsid w:val="7D17AB13"/>
     <w:multiLevelType w:val="singleLevel"/>
     <w:tmpl w:val="7D17AB13"/>
@@ -20237,49 +20403,49 @@
     </w:lvl>
   </w:abstractNum>
   <w:num w:numId="1">
+    <w:abstractNumId w:val="11"/>
+  </w:num>
+  <w:num w:numId="2">
+    <w:abstractNumId w:val="6"/>
+  </w:num>
+  <w:num w:numId="3">
     <w:abstractNumId w:val="10"/>
   </w:num>
-  <w:num w:numId="2">
+  <w:num w:numId="4">
+    <w:abstractNumId w:val="14"/>
+  </w:num>
+  <w:num w:numId="5">
     <w:abstractNumId w:val="5"/>
   </w:num>
-  <w:num w:numId="3">
+  <w:num w:numId="6">
+    <w:abstractNumId w:val="16"/>
+  </w:num>
+  <w:num w:numId="7">
+    <w:abstractNumId w:val="12"/>
+  </w:num>
+  <w:num w:numId="8">
     <w:abstractNumId w:val="9"/>
   </w:num>
-  <w:num w:numId="4">
-    <w:abstractNumId w:val="13"/>
-  </w:num>
-  <w:num w:numId="5">
-    <w:abstractNumId w:val="4"/>
-  </w:num>
-  <w:num w:numId="6">
+  <w:num w:numId="9">
     <w:abstractNumId w:val="15"/>
-  </w:num>
-  <w:num w:numId="7">
-    <w:abstractNumId w:val="11"/>
-  </w:num>
-  <w:num w:numId="8">
-    <w:abstractNumId w:val="8"/>
-  </w:num>
-  <w:num w:numId="9">
-    <w:abstractNumId w:val="14"/>
   </w:num>
   <w:num w:numId="10">
     <w:abstractNumId w:val="3"/>
   </w:num>
   <w:num w:numId="11">
-    <w:abstractNumId w:val="16"/>
+    <w:abstractNumId w:val="17"/>
   </w:num>
   <w:num w:numId="12">
     <w:abstractNumId w:val="1"/>
   </w:num>
   <w:num w:numId="13">
-    <w:abstractNumId w:val="7"/>
+    <w:abstractNumId w:val="8"/>
   </w:num>
   <w:num w:numId="14">
-    <w:abstractNumId w:val="12"/>
+    <w:abstractNumId w:val="13"/>
   </w:num>
   <w:num w:numId="15">
-    <w:abstractNumId w:val="6"/>
+    <w:abstractNumId w:val="7"/>
   </w:num>
   <w:num w:numId="16">
     <w:abstractNumId w:val="0"/>
@@ -20288,7 +20454,10 @@
     <w:abstractNumId w:val="2"/>
   </w:num>
   <w:num w:numId="18">
-    <w:abstractNumId w:val="17"/>
+    <w:abstractNumId w:val="18"/>
+  </w:num>
+  <w:num w:numId="19">
+    <w:abstractNumId w:val="4"/>
   </w:num>
 </w:numbering>
 </file>

</xml_diff>